<commit_message>
modified:   Practica#3/registrar propiedad.docx 	deleted:    Practica#3/~$gistrar propiedad.docx
</commit_message>
<xml_diff>
--- a/Practica#3/registrar propiedad.docx
+++ b/Practica#3/registrar propiedad.docx
@@ -112,14 +112,6 @@
           <w:lang w:val="es-MX"/>
         </w:rPr>
         <w:t>Registrar Propiedade</w:t>
-      </w:r>
-      <w:r>
-        <w:rPr>
-          <w:rFonts w:ascii="Arial" w:hAnsi="Arial"/>
-          <w:sz w:val="24"/>
-          <w:lang w:val="es-MX"/>
-        </w:rPr>
-        <w:t>s</w:t>
       </w:r>
       <w:bookmarkStart w:id="0" w:name="_GoBack"/>
       <w:bookmarkEnd w:id="0"/>

</xml_diff>